<commit_message>
Car Dealer Exercise 2 - Final
</commit_message>
<xml_diff>
--- a/02/CarDealerApp-Skeleton/2. CSharp-Frameworks-ASPNET-Essentials-Exercises/2. CSharp-Frameworks-ASPNET-Essentials-Exercises.docx
+++ b/02/CarDealerApp-Skeleton/2. CSharp-Frameworks-ASPNET-Essentials-Exercises/2. CSharp-Frameworks-ASPNET-Essentials-Exercises.docx
@@ -6,11 +6,22 @@
       <w:pPr>
         <w:pStyle w:val="Heading1"/>
         <w:jc w:val="center"/>
-      </w:pPr>
-      <w:r>
+        <w:rPr>
+          <w:highlight w:val="green"/>
+        </w:rPr>
+      </w:pPr>
+      <w:bookmarkStart w:id="0" w:name="_GoBack"/>
+      <w:bookmarkEnd w:id="0"/>
+      <w:r>
+        <w:rPr>
+          <w:highlight w:val="green"/>
+        </w:rPr>
         <w:t xml:space="preserve">Exercises: </w:t>
       </w:r>
       <w:r>
+        <w:rPr>
+          <w:highlight w:val="green"/>
+        </w:rPr>
         <w:t>ASP.NET Essentials</w:t>
       </w:r>
     </w:p>
@@ -18,11 +29,13 @@
       <w:pPr>
         <w:rPr>
           <w:noProof/>
+          <w:highlight w:val="green"/>
         </w:rPr>
       </w:pPr>
       <w:r>
         <w:rPr>
           <w:noProof/>
+          <w:highlight w:val="green"/>
         </w:rPr>
         <w:t xml:space="preserve">Problems for exercises and homework for the </w:t>
       </w:r>
@@ -31,6 +44,7 @@
           <w:rPr>
             <w:rStyle w:val="Hyperlink"/>
             <w:noProof/>
+            <w:highlight w:val="green"/>
           </w:rPr>
           <w:t>“</w:t>
         </w:r>
@@ -38,6 +52,7 @@
           <w:rPr>
             <w:rStyle w:val="Hyperlink"/>
             <w:noProof/>
+            <w:highlight w:val="green"/>
           </w:rPr>
           <w:t>C# MVC Frameworks - ASP.NET</w:t>
         </w:r>
@@ -45,6 +60,7 @@
           <w:rPr>
             <w:rStyle w:val="Hyperlink"/>
             <w:noProof/>
+            <w:highlight w:val="green"/>
           </w:rPr>
           <w:t>” course @ SoftUni</w:t>
         </w:r>
@@ -52,6 +68,7 @@
       <w:r>
         <w:rPr>
           <w:noProof/>
+          <w:highlight w:val="green"/>
         </w:rPr>
         <w:t>.</w:t>
       </w:r>
@@ -61,46 +78,47 @@
         <w:pStyle w:val="Heading2"/>
         <w:spacing w:before="120" w:after="80"/>
         <w:ind w:left="426" w:hanging="426"/>
-      </w:pPr>
-      <w:r>
+        <w:rPr>
+          <w:highlight w:val="green"/>
+        </w:rPr>
+      </w:pPr>
+      <w:r>
+        <w:rPr>
+          <w:highlight w:val="green"/>
+        </w:rPr>
         <w:t>Car Dealer</w:t>
       </w:r>
     </w:p>
     <w:p>
-      <w:r>
+      <w:pPr>
+        <w:rPr>
+          <w:highlight w:val="green"/>
+        </w:rPr>
+      </w:pPr>
+      <w:r>
+        <w:rPr>
+          <w:highlight w:val="green"/>
+        </w:rPr>
         <w:t xml:space="preserve">You are provided with a </w:t>
       </w:r>
       <w:r>
+        <w:rPr>
+          <w:highlight w:val="green"/>
+        </w:rPr>
         <w:t>ASP.NET MVC project with database model as follows.</w:t>
       </w:r>
     </w:p>
     <w:p>
-      <w:r>
-        <w:t xml:space="preserve">A car dealer needs information about </w:t>
-      </w:r>
-      <w:r>
-        <w:t>cars</w:t>
-      </w:r>
-      <w:r>
-        <w:t xml:space="preserve">, their </w:t>
-      </w:r>
-      <w:r>
-        <w:t>parts</w:t>
-      </w:r>
-      <w:r>
-        <w:t xml:space="preserve">, parts </w:t>
-      </w:r>
-      <w:r>
-        <w:t>suppliers</w:t>
-      </w:r>
-      <w:r>
-        <w:t xml:space="preserve">, </w:t>
-      </w:r>
-      <w:r>
-        <w:t>customers and</w:t>
-      </w:r>
-      <w:r>
-        <w:t xml:space="preserve"> sales. </w:t>
+      <w:pPr>
+        <w:rPr>
+          <w:highlight w:val="green"/>
+        </w:rPr>
+      </w:pPr>
+      <w:r>
+        <w:rPr>
+          <w:highlight w:val="green"/>
+        </w:rPr>
+        <w:t xml:space="preserve">A car dealer needs information about cars, their parts, parts suppliers, customers and sales. </w:t>
       </w:r>
     </w:p>
     <w:p>
@@ -111,23 +129,34 @@
           <w:numId w:val="38"/>
         </w:numPr>
         <w:spacing w:before="0" w:after="200"/>
+        <w:rPr>
+          <w:highlight w:val="green"/>
+        </w:rPr>
       </w:pPr>
       <w:r>
         <w:rPr>
           <w:b/>
+          <w:highlight w:val="green"/>
         </w:rPr>
         <w:t>Cars</w:t>
       </w:r>
       <w:r>
+        <w:rPr>
+          <w:highlight w:val="green"/>
+        </w:rPr>
         <w:t xml:space="preserve"> have </w:t>
       </w:r>
       <w:r>
         <w:rPr>
           <w:b/>
+          <w:highlight w:val="green"/>
         </w:rPr>
         <w:t>make, model</w:t>
       </w:r>
       <w:r>
+        <w:rPr>
+          <w:highlight w:val="green"/>
+        </w:rPr>
         <w:t>, travelled distance in kilometers</w:t>
       </w:r>
     </w:p>
@@ -139,37 +168,53 @@
           <w:numId w:val="38"/>
         </w:numPr>
         <w:spacing w:before="0" w:after="200"/>
+        <w:rPr>
+          <w:highlight w:val="green"/>
+        </w:rPr>
       </w:pPr>
       <w:r>
         <w:rPr>
           <w:b/>
+          <w:highlight w:val="green"/>
         </w:rPr>
         <w:t>Parts</w:t>
       </w:r>
       <w:r>
+        <w:rPr>
+          <w:highlight w:val="green"/>
+        </w:rPr>
         <w:t xml:space="preserve"> have </w:t>
       </w:r>
       <w:r>
         <w:rPr>
           <w:b/>
+          <w:highlight w:val="green"/>
         </w:rPr>
         <w:t>name</w:t>
       </w:r>
       <w:r>
+        <w:rPr>
+          <w:highlight w:val="green"/>
+        </w:rPr>
         <w:t xml:space="preserve">, </w:t>
       </w:r>
       <w:r>
         <w:rPr>
           <w:b/>
+          <w:highlight w:val="green"/>
         </w:rPr>
         <w:t>price</w:t>
       </w:r>
       <w:r>
+        <w:rPr>
+          <w:highlight w:val="green"/>
+        </w:rPr>
         <w:t xml:space="preserve"> and </w:t>
       </w:r>
       <w:r>
         <w:rPr>
           <w:b/>
+          <w:highlight w:val="green"/>
         </w:rPr>
         <w:t>quantity</w:t>
       </w:r>
@@ -182,31 +227,46 @@
           <w:numId w:val="38"/>
         </w:numPr>
         <w:spacing w:before="0" w:after="200"/>
-      </w:pPr>
-      <w:r>
+        <w:rPr>
+          <w:highlight w:val="green"/>
+        </w:rPr>
+      </w:pPr>
+      <w:r>
+        <w:rPr>
+          <w:highlight w:val="green"/>
+        </w:rPr>
         <w:t xml:space="preserve">Part </w:t>
       </w:r>
       <w:r>
         <w:rPr>
           <w:b/>
+          <w:highlight w:val="green"/>
         </w:rPr>
         <w:t>supplier</w:t>
       </w:r>
       <w:r>
+        <w:rPr>
+          <w:highlight w:val="green"/>
+        </w:rPr>
         <w:t xml:space="preserve"> have </w:t>
       </w:r>
       <w:r>
         <w:rPr>
           <w:b/>
+          <w:highlight w:val="green"/>
         </w:rPr>
         <w:t>name</w:t>
       </w:r>
       <w:r>
+        <w:rPr>
+          <w:highlight w:val="green"/>
+        </w:rPr>
         <w:t xml:space="preserve"> and info whether he </w:t>
       </w:r>
       <w:r>
         <w:rPr>
           <w:b/>
+          <w:highlight w:val="green"/>
         </w:rPr>
         <w:t>uses imported parts</w:t>
       </w:r>
@@ -219,52 +279,73 @@
           <w:numId w:val="38"/>
         </w:numPr>
         <w:spacing w:before="0" w:after="200"/>
+        <w:rPr>
+          <w:highlight w:val="green"/>
+        </w:rPr>
       </w:pPr>
       <w:r>
         <w:rPr>
           <w:b/>
+          <w:highlight w:val="green"/>
         </w:rPr>
         <w:t>Customer</w:t>
       </w:r>
       <w:r>
+        <w:rPr>
+          <w:highlight w:val="green"/>
+        </w:rPr>
         <w:t xml:space="preserve"> has </w:t>
       </w:r>
       <w:r>
         <w:rPr>
           <w:b/>
+          <w:highlight w:val="green"/>
         </w:rPr>
         <w:t>name</w:t>
       </w:r>
       <w:r>
+        <w:rPr>
+          <w:highlight w:val="green"/>
+        </w:rPr>
         <w:t xml:space="preserve">, </w:t>
       </w:r>
       <w:r>
         <w:rPr>
           <w:b/>
+          <w:highlight w:val="green"/>
         </w:rPr>
         <w:t>date of birth</w:t>
       </w:r>
       <w:r>
+        <w:rPr>
+          <w:highlight w:val="green"/>
+        </w:rPr>
         <w:t xml:space="preserve"> and info whether he </w:t>
       </w:r>
       <w:r>
         <w:rPr>
           <w:b/>
+          <w:highlight w:val="green"/>
         </w:rPr>
         <w:t>is young driver</w:t>
       </w:r>
       <w:r>
+        <w:rPr>
+          <w:highlight w:val="green"/>
+        </w:rPr>
         <w:t xml:space="preserve"> (Young driver is a driver that has </w:t>
       </w:r>
       <w:r>
         <w:rPr>
           <w:b/>
+          <w:highlight w:val="green"/>
         </w:rPr>
         <w:t>less than 2 years</w:t>
       </w:r>
       <w:r>
         <w:rPr>
           <w:b/>
+          <w:highlight w:val="green"/>
           <w:lang w:val="bg-BG"/>
         </w:rPr>
         <w:t xml:space="preserve"> </w:t>
@@ -272,19 +353,27 @@
       <w:r>
         <w:rPr>
           <w:b/>
+          <w:highlight w:val="green"/>
         </w:rPr>
         <w:t>of experience</w:t>
       </w:r>
       <w:r>
+        <w:rPr>
+          <w:highlight w:val="green"/>
+        </w:rPr>
         <w:t xml:space="preserve">. Those customers get </w:t>
       </w:r>
       <w:r>
         <w:rPr>
           <w:b/>
+          <w:highlight w:val="green"/>
         </w:rPr>
         <w:t>additional 5% off</w:t>
       </w:r>
       <w:r>
+        <w:rPr>
+          <w:highlight w:val="green"/>
+        </w:rPr>
         <w:t xml:space="preserve"> for the sale.)</w:t>
       </w:r>
     </w:p>
@@ -296,68 +385,106 @@
           <w:numId w:val="38"/>
         </w:numPr>
         <w:spacing w:before="0" w:after="200"/>
+        <w:rPr>
+          <w:highlight w:val="green"/>
+        </w:rPr>
       </w:pPr>
       <w:r>
         <w:rPr>
           <w:b/>
+          <w:highlight w:val="green"/>
         </w:rPr>
         <w:t>Sale</w:t>
       </w:r>
       <w:r>
+        <w:rPr>
+          <w:highlight w:val="green"/>
+        </w:rPr>
         <w:t xml:space="preserve"> has </w:t>
       </w:r>
       <w:r>
         <w:rPr>
           <w:b/>
+          <w:highlight w:val="green"/>
         </w:rPr>
         <w:t>car</w:t>
       </w:r>
       <w:r>
+        <w:rPr>
+          <w:highlight w:val="green"/>
+        </w:rPr>
         <w:t xml:space="preserve">, </w:t>
       </w:r>
       <w:r>
         <w:rPr>
           <w:b/>
+          <w:highlight w:val="green"/>
         </w:rPr>
         <w:t xml:space="preserve">customer </w:t>
       </w:r>
       <w:r>
+        <w:rPr>
+          <w:highlight w:val="green"/>
+        </w:rPr>
         <w:t xml:space="preserve">and </w:t>
       </w:r>
       <w:r>
         <w:rPr>
           <w:b/>
+          <w:highlight w:val="green"/>
         </w:rPr>
         <w:t>discount percentage</w:t>
       </w:r>
     </w:p>
     <w:p>
-      <w:r>
+      <w:pPr>
+        <w:rPr>
+          <w:highlight w:val="green"/>
+        </w:rPr>
+      </w:pPr>
+      <w:r>
+        <w:rPr>
+          <w:highlight w:val="green"/>
+        </w:rPr>
         <w:t xml:space="preserve">A </w:t>
       </w:r>
       <w:r>
         <w:rPr>
           <w:b/>
+          <w:highlight w:val="green"/>
         </w:rPr>
         <w:t>price of a car</w:t>
       </w:r>
       <w:r>
+        <w:rPr>
+          <w:highlight w:val="green"/>
+        </w:rPr>
         <w:t xml:space="preserve"> is formed by </w:t>
       </w:r>
       <w:r>
         <w:rPr>
           <w:b/>
+          <w:highlight w:val="green"/>
         </w:rPr>
         <w:t>total price of its parts</w:t>
       </w:r>
       <w:r>
+        <w:rPr>
+          <w:highlight w:val="green"/>
+        </w:rPr>
         <w:t>.</w:t>
       </w:r>
     </w:p>
     <w:p>
+      <w:pPr>
+        <w:rPr>
+          <w:highlight w:val="green"/>
+        </w:rPr>
+      </w:pPr>
       <w:r>
         <w:rPr>
           <w:noProof/>
+          <w:highlight w:val="green"/>
         </w:rPr>
         <w:drawing>
           <wp:inline distT="0" distB="0" distL="0" distR="0">
@@ -410,7 +537,15 @@
       </w:r>
     </w:p>
     <w:p>
-      <w:r>
+      <w:pPr>
+        <w:rPr>
+          <w:highlight w:val="green"/>
+        </w:rPr>
+      </w:pPr>
+      <w:r>
+        <w:rPr>
+          <w:highlight w:val="green"/>
+        </w:rPr>
         <w:t>Relations between models:</w:t>
       </w:r>
     </w:p>
@@ -422,40 +557,59 @@
           <w:numId w:val="39"/>
         </w:numPr>
         <w:spacing w:before="0" w:after="200"/>
-      </w:pPr>
-      <w:r>
+        <w:rPr>
+          <w:highlight w:val="green"/>
+        </w:rPr>
+      </w:pPr>
+      <w:r>
+        <w:rPr>
+          <w:highlight w:val="green"/>
+        </w:rPr>
         <w:t xml:space="preserve">A </w:t>
       </w:r>
       <w:r>
         <w:rPr>
           <w:b/>
+          <w:highlight w:val="green"/>
         </w:rPr>
         <w:t>car</w:t>
       </w:r>
       <w:r>
+        <w:rPr>
+          <w:highlight w:val="green"/>
+        </w:rPr>
         <w:t xml:space="preserve"> has </w:t>
       </w:r>
       <w:r>
         <w:rPr>
           <w:b/>
+          <w:highlight w:val="green"/>
         </w:rPr>
         <w:t>many parts</w:t>
       </w:r>
       <w:r>
+        <w:rPr>
+          <w:highlight w:val="green"/>
+        </w:rPr>
         <w:t xml:space="preserve"> and </w:t>
       </w:r>
       <w:r>
         <w:rPr>
           <w:b/>
+          <w:highlight w:val="green"/>
         </w:rPr>
         <w:t>one part</w:t>
       </w:r>
       <w:r>
+        <w:rPr>
+          <w:highlight w:val="green"/>
+        </w:rPr>
         <w:t xml:space="preserve"> can be placed </w:t>
       </w:r>
       <w:r>
         <w:rPr>
           <w:b/>
+          <w:highlight w:val="green"/>
         </w:rPr>
         <w:t>in many cars</w:t>
       </w:r>
@@ -468,37 +622,53 @@
           <w:numId w:val="39"/>
         </w:numPr>
         <w:spacing w:before="0" w:after="200"/>
+        <w:rPr>
+          <w:highlight w:val="green"/>
+        </w:rPr>
       </w:pPr>
       <w:r>
         <w:rPr>
           <w:b/>
+          <w:highlight w:val="green"/>
         </w:rPr>
         <w:t>One supplier</w:t>
       </w:r>
       <w:r>
+        <w:rPr>
+          <w:highlight w:val="green"/>
+        </w:rPr>
         <w:t xml:space="preserve"> can supply </w:t>
       </w:r>
       <w:r>
         <w:rPr>
           <w:b/>
+          <w:highlight w:val="green"/>
         </w:rPr>
         <w:t>many parts</w:t>
       </w:r>
       <w:r>
+        <w:rPr>
+          <w:highlight w:val="green"/>
+        </w:rPr>
         <w:t xml:space="preserve"> and each </w:t>
       </w:r>
       <w:r>
         <w:rPr>
           <w:b/>
+          <w:highlight w:val="green"/>
         </w:rPr>
         <w:t xml:space="preserve">part </w:t>
       </w:r>
       <w:r>
+        <w:rPr>
+          <w:highlight w:val="green"/>
+        </w:rPr>
         <w:t xml:space="preserve">can be delivered by </w:t>
       </w:r>
       <w:r>
         <w:rPr>
           <w:b/>
+          <w:highlight w:val="green"/>
         </w:rPr>
         <w:t>only one supplier</w:t>
       </w:r>
@@ -511,26 +681,40 @@
           <w:numId w:val="39"/>
         </w:numPr>
         <w:spacing w:before="0" w:after="200"/>
-      </w:pPr>
-      <w:r>
+        <w:rPr>
+          <w:highlight w:val="green"/>
+        </w:rPr>
+      </w:pPr>
+      <w:r>
+        <w:rPr>
+          <w:highlight w:val="green"/>
+        </w:rPr>
         <w:t xml:space="preserve">In </w:t>
       </w:r>
       <w:r>
         <w:rPr>
           <w:b/>
+          <w:highlight w:val="green"/>
         </w:rPr>
         <w:t>one sale</w:t>
       </w:r>
       <w:r>
+        <w:rPr>
+          <w:highlight w:val="green"/>
+        </w:rPr>
         <w:t xml:space="preserve">, only </w:t>
       </w:r>
       <w:r>
         <w:rPr>
           <w:b/>
+          <w:highlight w:val="green"/>
         </w:rPr>
         <w:t>one car</w:t>
       </w:r>
       <w:r>
+        <w:rPr>
+          <w:highlight w:val="green"/>
+        </w:rPr>
         <w:t xml:space="preserve"> can be sold</w:t>
       </w:r>
     </w:p>
@@ -542,37 +726,53 @@
           <w:numId w:val="39"/>
         </w:numPr>
         <w:spacing w:before="0" w:after="200"/>
+        <w:rPr>
+          <w:highlight w:val="green"/>
+        </w:rPr>
       </w:pPr>
       <w:r>
         <w:rPr>
           <w:b/>
+          <w:highlight w:val="green"/>
         </w:rPr>
         <w:t>Each sale</w:t>
       </w:r>
       <w:r>
+        <w:rPr>
+          <w:highlight w:val="green"/>
+        </w:rPr>
         <w:t xml:space="preserve"> has </w:t>
       </w:r>
       <w:r>
         <w:rPr>
           <w:b/>
+          <w:highlight w:val="green"/>
         </w:rPr>
         <w:t>one customer</w:t>
       </w:r>
       <w:r>
+        <w:rPr>
+          <w:highlight w:val="green"/>
+        </w:rPr>
         <w:t xml:space="preserve"> and </w:t>
       </w:r>
       <w:r>
         <w:rPr>
           <w:b/>
+          <w:highlight w:val="green"/>
         </w:rPr>
         <w:t>a customer</w:t>
       </w:r>
       <w:r>
+        <w:rPr>
+          <w:highlight w:val="green"/>
+        </w:rPr>
         <w:t xml:space="preserve"> can buy </w:t>
       </w:r>
       <w:r>
         <w:rPr>
           <w:b/>
+          <w:highlight w:val="green"/>
         </w:rPr>
         <w:t>many cars</w:t>
       </w:r>
@@ -624,8 +824,14 @@
         <w:pStyle w:val="Heading2"/>
         <w:spacing w:before="120" w:after="80"/>
         <w:ind w:left="426" w:hanging="426"/>
-      </w:pPr>
-      <w:r>
+        <w:rPr>
+          <w:highlight w:val="green"/>
+        </w:rPr>
+      </w:pPr>
+      <w:r>
+        <w:rPr>
+          <w:highlight w:val="green"/>
+        </w:rPr>
         <w:t>Queries</w:t>
       </w:r>
     </w:p>
@@ -637,11 +843,15 @@
         </w:rPr>
       </w:pPr>
       <w:r>
+        <w:rPr>
+          <w:highlight w:val="green"/>
+        </w:rPr>
         <w:t xml:space="preserve">Using the provided project skeleton create an application that can show to the user results from different queries described below. The results from the queries should be visualizes </w:t>
       </w:r>
       <w:r>
         <w:rPr>
           <w:b/>
+          <w:highlight w:val="green"/>
         </w:rPr>
         <w:t>in a table.</w:t>
       </w:r>
@@ -657,7 +867,13 @@
         <w:rPr>
           <w:highlight w:val="green"/>
         </w:rPr>
-        <w:t>Query 1 – Ordered Customers</w:t>
+        <w:t>Query 1 – Ordered Customer</w:t>
+      </w:r>
+      <w:r>
+        <w:rPr>
+          <w:highlight w:val="green"/>
+        </w:rPr>
+        <w:t>s</w:t>
       </w:r>
     </w:p>
     <w:p>
@@ -812,8 +1028,6 @@
           <w:highlight w:val="green"/>
         </w:rPr>
       </w:pPr>
-      <w:bookmarkStart w:id="0" w:name="_GoBack"/>
-      <w:bookmarkEnd w:id="0"/>
       <w:r>
         <w:rPr>
           <w:highlight w:val="green"/>
@@ -955,6 +1169,9 @@
     <w:p>
       <w:pPr>
         <w:pStyle w:val="Code"/>
+        <w:rPr>
+          <w:highlight w:val="green"/>
+        </w:rPr>
       </w:pPr>
       <w:r>
         <w:rPr>
@@ -978,22 +1195,45 @@
     <w:p>
       <w:pPr>
         <w:pStyle w:val="Heading4"/>
-      </w:pPr>
-      <w:r>
+        <w:rPr>
+          <w:highlight w:val="green"/>
+        </w:rPr>
+      </w:pPr>
+      <w:r>
+        <w:rPr>
+          <w:highlight w:val="green"/>
+        </w:rPr>
         <w:t xml:space="preserve">Query 3 – </w:t>
       </w:r>
       <w:r>
+        <w:rPr>
+          <w:highlight w:val="green"/>
+        </w:rPr>
         <w:t>Filter Suppliers</w:t>
       </w:r>
     </w:p>
     <w:p>
-      <w:r>
+      <w:pPr>
+        <w:rPr>
+          <w:highlight w:val="green"/>
+        </w:rPr>
+      </w:pPr>
+      <w:r>
+        <w:rPr>
+          <w:highlight w:val="green"/>
+        </w:rPr>
         <w:t>Get a list of all suppliers</w:t>
       </w:r>
       <w:r>
+        <w:rPr>
+          <w:highlight w:val="green"/>
+        </w:rPr>
         <w:t>.</w:t>
       </w:r>
       <w:r>
+        <w:rPr>
+          <w:highlight w:val="green"/>
+        </w:rPr>
         <w:t xml:space="preserve"> There are two types of suppliers</w:t>
       </w:r>
     </w:p>
@@ -1004,14 +1244,21 @@
           <w:ilvl w:val="0"/>
           <w:numId w:val="41"/>
         </w:numPr>
+        <w:rPr>
+          <w:highlight w:val="green"/>
+        </w:rPr>
       </w:pPr>
       <w:r>
         <w:rPr>
           <w:b/>
+          <w:highlight w:val="green"/>
         </w:rPr>
         <w:t xml:space="preserve">Local </w:t>
       </w:r>
       <w:r>
+        <w:rPr>
+          <w:highlight w:val="green"/>
+        </w:rPr>
         <w:t>– do not import parts from abroad</w:t>
       </w:r>
     </w:p>
@@ -1022,68 +1269,113 @@
           <w:ilvl w:val="0"/>
           <w:numId w:val="41"/>
         </w:numPr>
+        <w:rPr>
+          <w:highlight w:val="green"/>
+        </w:rPr>
       </w:pPr>
       <w:r>
         <w:rPr>
           <w:b/>
+          <w:highlight w:val="green"/>
         </w:rPr>
         <w:t xml:space="preserve">Importers </w:t>
       </w:r>
       <w:r>
+        <w:rPr>
+          <w:highlight w:val="green"/>
+        </w:rPr>
         <w:t>– import parts from abroad</w:t>
       </w:r>
     </w:p>
     <w:p>
-      <w:r>
+      <w:pPr>
+        <w:rPr>
+          <w:highlight w:val="green"/>
+        </w:rPr>
+      </w:pPr>
+      <w:r>
+        <w:rPr>
+          <w:highlight w:val="green"/>
+        </w:rPr>
         <w:t xml:space="preserve"> Get their </w:t>
       </w:r>
       <w:r>
         <w:rPr>
           <w:b/>
+          <w:highlight w:val="green"/>
         </w:rPr>
         <w:t>id</w:t>
       </w:r>
       <w:r>
+        <w:rPr>
+          <w:highlight w:val="green"/>
+        </w:rPr>
         <w:t xml:space="preserve">, </w:t>
       </w:r>
       <w:r>
         <w:rPr>
           <w:b/>
+          <w:highlight w:val="green"/>
         </w:rPr>
         <w:t>name</w:t>
       </w:r>
       <w:r>
+        <w:rPr>
+          <w:highlight w:val="green"/>
+        </w:rPr>
         <w:t xml:space="preserve"> and the </w:t>
       </w:r>
       <w:r>
         <w:rPr>
           <w:b/>
+          <w:highlight w:val="green"/>
         </w:rPr>
         <w:t>number of parts they can offer to supply</w:t>
       </w:r>
       <w:r>
+        <w:rPr>
+          <w:highlight w:val="green"/>
+        </w:rPr>
         <w:t>.</w:t>
       </w:r>
     </w:p>
     <w:p>
       <w:pPr>
         <w:pStyle w:val="Heading5"/>
-      </w:pPr>
-      <w:r>
+        <w:rPr>
+          <w:highlight w:val="green"/>
+        </w:rPr>
+      </w:pPr>
+      <w:r>
+        <w:rPr>
+          <w:highlight w:val="green"/>
+        </w:rPr>
         <w:t>Example URLs</w:t>
       </w:r>
     </w:p>
     <w:p>
       <w:pPr>
         <w:pStyle w:val="Code"/>
-      </w:pPr>
-      <w:r>
+        <w:rPr>
+          <w:highlight w:val="green"/>
+        </w:rPr>
+      </w:pPr>
+      <w:r>
+        <w:rPr>
+          <w:highlight w:val="green"/>
+        </w:rPr>
         <w:t>{host}/</w:t>
       </w:r>
       <w:r>
+        <w:rPr>
+          <w:highlight w:val="green"/>
+        </w:rPr>
         <w:t>s</w:t>
       </w:r>
       <w:r>
+        <w:rPr>
+          <w:highlight w:val="green"/>
+        </w:rPr>
         <w:t>uppliers/local</w:t>
       </w:r>
     </w:p>
@@ -1092,123 +1384,197 @@
         <w:pStyle w:val="Code"/>
       </w:pPr>
       <w:r>
+        <w:rPr>
+          <w:highlight w:val="green"/>
+        </w:rPr>
         <w:t>{host}</w:t>
       </w:r>
       <w:r>
+        <w:rPr>
+          <w:highlight w:val="green"/>
+        </w:rPr>
         <w:t>/</w:t>
       </w:r>
       <w:r>
+        <w:rPr>
+          <w:highlight w:val="green"/>
+        </w:rPr>
         <w:t>s</w:t>
       </w:r>
       <w:r>
+        <w:rPr>
+          <w:highlight w:val="green"/>
+        </w:rPr>
         <w:t>uppliers/importers</w:t>
       </w:r>
     </w:p>
     <w:p>
       <w:pPr>
         <w:pStyle w:val="Heading4"/>
-      </w:pPr>
-      <w:r>
+        <w:rPr>
+          <w:highlight w:val="green"/>
+        </w:rPr>
+      </w:pPr>
+      <w:r>
+        <w:rPr>
+          <w:highlight w:val="green"/>
+        </w:rPr>
         <w:t>Query 4 – Car</w:t>
       </w:r>
       <w:r>
+        <w:rPr>
+          <w:highlight w:val="green"/>
+        </w:rPr>
         <w:t xml:space="preserve"> with </w:t>
       </w:r>
       <w:r>
+        <w:rPr>
+          <w:highlight w:val="green"/>
+        </w:rPr>
         <w:t>its</w:t>
       </w:r>
       <w:r>
+        <w:rPr>
+          <w:highlight w:val="green"/>
+        </w:rPr>
         <w:t xml:space="preserve"> List of Parts</w:t>
       </w:r>
       <w:r>
+        <w:rPr>
+          <w:highlight w:val="green"/>
+        </w:rPr>
         <w:t xml:space="preserve"> {by id}</w:t>
       </w:r>
     </w:p>
     <w:p>
-      <w:r>
+      <w:pPr>
+        <w:rPr>
+          <w:highlight w:val="green"/>
+        </w:rPr>
+      </w:pPr>
+      <w:r>
+        <w:rPr>
+          <w:highlight w:val="green"/>
+        </w:rPr>
         <w:t xml:space="preserve">Get the given car by id </w:t>
       </w:r>
       <w:r>
         <w:rPr>
           <w:b/>
+          <w:highlight w:val="green"/>
         </w:rPr>
         <w:t xml:space="preserve">along with </w:t>
       </w:r>
       <w:r>
         <w:rPr>
           <w:b/>
+          <w:highlight w:val="green"/>
         </w:rPr>
         <w:t>its</w:t>
       </w:r>
       <w:r>
         <w:rPr>
           <w:b/>
+          <w:highlight w:val="green"/>
         </w:rPr>
         <w:t xml:space="preserve"> list of parts</w:t>
       </w:r>
       <w:r>
+        <w:rPr>
+          <w:highlight w:val="green"/>
+        </w:rPr>
         <w:t xml:space="preserve">. For the </w:t>
       </w:r>
       <w:r>
         <w:rPr>
           <w:b/>
+          <w:highlight w:val="green"/>
         </w:rPr>
         <w:t>car</w:t>
       </w:r>
       <w:r>
+        <w:rPr>
+          <w:highlight w:val="green"/>
+        </w:rPr>
         <w:t xml:space="preserve"> get only </w:t>
       </w:r>
       <w:r>
         <w:rPr>
           <w:b/>
+          <w:highlight w:val="green"/>
         </w:rPr>
         <w:t xml:space="preserve">make, model </w:t>
       </w:r>
       <w:r>
+        <w:rPr>
+          <w:highlight w:val="green"/>
+        </w:rPr>
         <w:t xml:space="preserve">and </w:t>
       </w:r>
       <w:r>
         <w:rPr>
           <w:b/>
+          <w:highlight w:val="green"/>
         </w:rPr>
         <w:t>travelled distance</w:t>
       </w:r>
       <w:r>
+        <w:rPr>
+          <w:highlight w:val="green"/>
+        </w:rPr>
         <w:t xml:space="preserve"> and for the </w:t>
       </w:r>
       <w:r>
         <w:rPr>
           <w:b/>
+          <w:highlight w:val="green"/>
         </w:rPr>
         <w:t>parts</w:t>
       </w:r>
       <w:r>
+        <w:rPr>
+          <w:highlight w:val="green"/>
+        </w:rPr>
         <w:t xml:space="preserve"> get only </w:t>
       </w:r>
       <w:r>
         <w:rPr>
           <w:b/>
+          <w:highlight w:val="green"/>
         </w:rPr>
         <w:t>name</w:t>
       </w:r>
       <w:r>
+        <w:rPr>
+          <w:highlight w:val="green"/>
+        </w:rPr>
         <w:t xml:space="preserve"> and </w:t>
       </w:r>
       <w:r>
         <w:rPr>
           <w:b/>
+          <w:highlight w:val="green"/>
         </w:rPr>
         <w:t>price</w:t>
       </w:r>
       <w:r>
+        <w:rPr>
+          <w:highlight w:val="green"/>
+        </w:rPr>
         <w:t xml:space="preserve">. </w:t>
       </w:r>
     </w:p>
     <w:p>
       <w:pPr>
         <w:pStyle w:val="Heading5"/>
-      </w:pPr>
-      <w:r>
+        <w:rPr>
+          <w:highlight w:val="green"/>
+        </w:rPr>
+      </w:pPr>
+      <w:r>
+        <w:rPr>
+          <w:highlight w:val="green"/>
+        </w:rPr>
         <w:t>Example URL</w:t>
       </w:r>
     </w:p>
@@ -1217,239 +1583,407 @@
         <w:pStyle w:val="Code"/>
       </w:pPr>
       <w:r>
+        <w:rPr>
+          <w:highlight w:val="green"/>
+        </w:rPr>
         <w:t>{host}/</w:t>
       </w:r>
       <w:r>
+        <w:rPr>
+          <w:highlight w:val="green"/>
+        </w:rPr>
         <w:t>c</w:t>
       </w:r>
       <w:r>
+        <w:rPr>
+          <w:highlight w:val="green"/>
+        </w:rPr>
         <w:t>ars/{id}/parts</w:t>
+      </w:r>
+      <w:r>
+        <w:t xml:space="preserve">  </w:t>
       </w:r>
     </w:p>
     <w:p>
       <w:pPr>
         <w:pStyle w:val="Heading4"/>
-      </w:pPr>
-      <w:r>
+        <w:rPr>
+          <w:highlight w:val="green"/>
+        </w:rPr>
+      </w:pPr>
+      <w:r>
+        <w:rPr>
+          <w:highlight w:val="green"/>
+        </w:rPr>
         <w:t>Query 5 – Total Sales by Customer</w:t>
       </w:r>
     </w:p>
     <w:p>
-      <w:r>
+      <w:pPr>
+        <w:rPr>
+          <w:highlight w:val="green"/>
+        </w:rPr>
+      </w:pPr>
+      <w:r>
+        <w:rPr>
+          <w:highlight w:val="green"/>
+        </w:rPr>
         <w:t xml:space="preserve">Get </w:t>
       </w:r>
       <w:r>
+        <w:rPr>
+          <w:highlight w:val="green"/>
+        </w:rPr>
         <w:t xml:space="preserve">a </w:t>
       </w:r>
       <w:r>
         <w:rPr>
           <w:b/>
+          <w:highlight w:val="green"/>
         </w:rPr>
         <w:t>customer by ID</w:t>
       </w:r>
       <w:r>
+        <w:rPr>
+          <w:highlight w:val="green"/>
+        </w:rPr>
         <w:t xml:space="preserve"> and show his </w:t>
       </w:r>
       <w:r>
         <w:rPr>
           <w:b/>
+          <w:highlight w:val="green"/>
         </w:rPr>
         <w:t>name</w:t>
       </w:r>
       <w:r>
+        <w:rPr>
+          <w:highlight w:val="green"/>
+        </w:rPr>
         <w:t xml:space="preserve">, </w:t>
       </w:r>
       <w:r>
         <w:rPr>
           <w:b/>
+          <w:highlight w:val="green"/>
         </w:rPr>
         <w:t>bought cars</w:t>
       </w:r>
       <w:r>
+        <w:rPr>
+          <w:highlight w:val="green"/>
+        </w:rPr>
         <w:t xml:space="preserve"> </w:t>
       </w:r>
       <w:r>
         <w:rPr>
           <w:b/>
+          <w:highlight w:val="green"/>
         </w:rPr>
         <w:t>count</w:t>
       </w:r>
       <w:r>
+        <w:rPr>
+          <w:highlight w:val="green"/>
+        </w:rPr>
         <w:t xml:space="preserve"> and </w:t>
       </w:r>
       <w:r>
         <w:rPr>
           <w:b/>
+          <w:highlight w:val="green"/>
         </w:rPr>
         <w:t>total spent money</w:t>
       </w:r>
       <w:r>
+        <w:rPr>
+          <w:highlight w:val="green"/>
+        </w:rPr>
         <w:t xml:space="preserve"> on cars.</w:t>
       </w:r>
     </w:p>
     <w:p>
       <w:pPr>
         <w:pStyle w:val="Heading5"/>
-      </w:pPr>
-      <w:r>
+        <w:rPr>
+          <w:highlight w:val="green"/>
+        </w:rPr>
+      </w:pPr>
+      <w:r>
+        <w:rPr>
+          <w:highlight w:val="green"/>
+        </w:rPr>
         <w:t>Example URL</w:t>
       </w:r>
     </w:p>
     <w:p>
       <w:pPr>
         <w:pStyle w:val="Code"/>
-      </w:pPr>
-      <w:r>
+        <w:rPr>
+          <w:highlight w:val="green"/>
+        </w:rPr>
+      </w:pPr>
+      <w:r>
+        <w:rPr>
+          <w:highlight w:val="green"/>
+        </w:rPr>
         <w:t>{host}/</w:t>
       </w:r>
       <w:r>
+        <w:rPr>
+          <w:highlight w:val="green"/>
+        </w:rPr>
         <w:t>c</w:t>
       </w:r>
       <w:r>
+        <w:rPr>
+          <w:highlight w:val="green"/>
+        </w:rPr>
         <w:t>ustomers/</w:t>
       </w:r>
       <w:r>
+        <w:rPr>
+          <w:highlight w:val="green"/>
+        </w:rPr>
         <w:t>{id}</w:t>
       </w:r>
     </w:p>
     <w:p>
       <w:pPr>
         <w:pStyle w:val="Heading4"/>
-      </w:pPr>
-      <w:r>
+        <w:rPr>
+          <w:highlight w:val="green"/>
+        </w:rPr>
+      </w:pPr>
+      <w:r>
+        <w:rPr>
+          <w:highlight w:val="green"/>
+        </w:rPr>
         <w:t>Query 6 – Sales with Applied Discount</w:t>
       </w:r>
     </w:p>
     <w:p>
-      <w:r>
+      <w:pPr>
+        <w:rPr>
+          <w:highlight w:val="green"/>
+        </w:rPr>
+      </w:pPr>
+      <w:r>
+        <w:rPr>
+          <w:highlight w:val="green"/>
+        </w:rPr>
         <w:t xml:space="preserve">Get all </w:t>
       </w:r>
       <w:r>
         <w:rPr>
           <w:b/>
+          <w:highlight w:val="green"/>
         </w:rPr>
         <w:t>sales</w:t>
       </w:r>
       <w:r>
+        <w:rPr>
+          <w:highlight w:val="green"/>
+        </w:rPr>
         <w:t xml:space="preserve"> with information about the </w:t>
       </w:r>
       <w:r>
         <w:rPr>
           <w:b/>
+          <w:highlight w:val="green"/>
         </w:rPr>
         <w:t>car</w:t>
       </w:r>
       <w:r>
         <w:rPr>
           <w:b/>
+          <w:highlight w:val="green"/>
         </w:rPr>
         <w:t xml:space="preserve"> (make, model, travelled distance)</w:t>
       </w:r>
       <w:r>
+        <w:rPr>
+          <w:highlight w:val="green"/>
+        </w:rPr>
         <w:t xml:space="preserve">, </w:t>
       </w:r>
       <w:r>
         <w:rPr>
           <w:b/>
+          <w:highlight w:val="green"/>
         </w:rPr>
         <w:t>customer</w:t>
       </w:r>
       <w:r>
+        <w:rPr>
+          <w:highlight w:val="green"/>
+        </w:rPr>
         <w:t xml:space="preserve"> and </w:t>
       </w:r>
       <w:r>
         <w:rPr>
           <w:b/>
+          <w:highlight w:val="green"/>
         </w:rPr>
         <w:t>price</w:t>
       </w:r>
       <w:r>
+        <w:rPr>
+          <w:highlight w:val="green"/>
+        </w:rPr>
         <w:t xml:space="preserve"> of the sale </w:t>
       </w:r>
       <w:r>
         <w:rPr>
           <w:b/>
+          <w:highlight w:val="green"/>
         </w:rPr>
         <w:t>with and without discount</w:t>
       </w:r>
       <w:r>
+        <w:rPr>
+          <w:highlight w:val="green"/>
+        </w:rPr>
         <w:t xml:space="preserve"> and the </w:t>
       </w:r>
       <w:r>
         <w:rPr>
           <w:b/>
+          <w:highlight w:val="green"/>
         </w:rPr>
         <w:t>discount percent</w:t>
       </w:r>
       <w:r>
+        <w:rPr>
+          <w:highlight w:val="green"/>
+        </w:rPr>
         <w:t xml:space="preserve"> itself.</w:t>
       </w:r>
     </w:p>
     <w:p>
       <w:pPr>
         <w:pStyle w:val="Heading5"/>
-      </w:pPr>
-      <w:r>
+        <w:rPr>
+          <w:highlight w:val="green"/>
+        </w:rPr>
+      </w:pPr>
+      <w:r>
+        <w:rPr>
+          <w:highlight w:val="green"/>
+        </w:rPr>
         <w:t>Example URLs</w:t>
       </w:r>
     </w:p>
     <w:p>
+      <w:pPr>
+        <w:rPr>
+          <w:highlight w:val="green"/>
+        </w:rPr>
+      </w:pPr>
       <w:r>
         <w:rPr>
           <w:rStyle w:val="CodeChar"/>
+          <w:highlight w:val="green"/>
         </w:rPr>
         <w:t>{host}/Sales</w:t>
       </w:r>
       <w:r>
+        <w:rPr>
+          <w:highlight w:val="green"/>
+        </w:rPr>
         <w:t xml:space="preserve"> – list of all sales</w:t>
       </w:r>
     </w:p>
     <w:p>
+      <w:pPr>
+        <w:rPr>
+          <w:highlight w:val="green"/>
+        </w:rPr>
+      </w:pPr>
       <w:r>
         <w:rPr>
           <w:rStyle w:val="CodeChar"/>
+          <w:highlight w:val="green"/>
         </w:rPr>
         <w:t>{host}/Sales/{id}</w:t>
       </w:r>
       <w:r>
+        <w:rPr>
+          <w:highlight w:val="green"/>
+        </w:rPr>
         <w:t xml:space="preserve"> – more details about sale by provided Id (car make, car model, and customer name)</w:t>
       </w:r>
     </w:p>
     <w:p>
+      <w:pPr>
+        <w:rPr>
+          <w:highlight w:val="green"/>
+        </w:rPr>
+      </w:pPr>
       <w:r>
         <w:rPr>
           <w:rStyle w:val="CodeChar"/>
+          <w:highlight w:val="green"/>
         </w:rPr>
         <w:t>{host}/Sales/discounted</w:t>
       </w:r>
       <w:r>
+        <w:rPr>
+          <w:highlight w:val="green"/>
+        </w:rPr>
         <w:t xml:space="preserve"> – all sales that are discounted by any percentage</w:t>
       </w:r>
     </w:p>
     <w:p>
+      <w:pPr>
+        <w:rPr>
+          <w:highlight w:val="green"/>
+        </w:rPr>
+      </w:pPr>
       <w:r>
         <w:rPr>
           <w:rStyle w:val="CodeChar"/>
+          <w:highlight w:val="green"/>
         </w:rPr>
         <w:t>{host}/Sales/discounted/{percent}</w:t>
       </w:r>
       <w:r>
+        <w:rPr>
+          <w:highlight w:val="green"/>
+        </w:rPr>
         <w:t xml:space="preserve"> – all sales that are discounted with given percent</w:t>
       </w:r>
     </w:p>
     <w:p>
       <w:pPr>
         <w:pStyle w:val="Heading2"/>
-      </w:pPr>
-      <w:r>
+        <w:rPr>
+          <w:highlight w:val="green"/>
+        </w:rPr>
+      </w:pPr>
+      <w:r>
+        <w:rPr>
+          <w:highlight w:val="green"/>
+        </w:rPr>
         <w:t>Hyperlinks</w:t>
       </w:r>
     </w:p>
     <w:p>
-      <w:r>
+      <w:pPr>
+        <w:rPr>
+          <w:highlight w:val="green"/>
+        </w:rPr>
+      </w:pPr>
+      <w:r>
+        <w:rPr>
+          <w:highlight w:val="green"/>
+        </w:rPr>
         <w:t xml:space="preserve">Add </w:t>
       </w:r>
       <w:r>
+        <w:rPr>
+          <w:highlight w:val="green"/>
+        </w:rPr>
         <w:t>menu to the website with the following structure</w:t>
       </w:r>
     </w:p>
@@ -1462,23 +1996,32 @@
         </w:numPr>
         <w:rPr>
           <w:rStyle w:val="CodeChar"/>
+          <w:highlight w:val="green"/>
         </w:rPr>
       </w:pPr>
       <w:r>
         <w:rPr>
           <w:b/>
+          <w:highlight w:val="green"/>
         </w:rPr>
         <w:t>Customers</w:t>
       </w:r>
       <w:r>
+        <w:rPr>
+          <w:highlight w:val="green"/>
+        </w:rPr>
         <w:t xml:space="preserve"> -</w:t>
       </w:r>
       <w:r>
+        <w:rPr>
+          <w:highlight w:val="green"/>
+        </w:rPr>
         <w:t xml:space="preserve"> </w:t>
       </w:r>
       <w:r>
         <w:rPr>
           <w:rStyle w:val="CodeChar"/>
+          <w:highlight w:val="green"/>
         </w:rPr>
         <w:t>customers/all/ascending</w:t>
       </w:r>
@@ -1492,11 +2035,13 @@
         </w:numPr>
         <w:rPr>
           <w:b/>
+          <w:highlight w:val="green"/>
         </w:rPr>
       </w:pPr>
       <w:r>
         <w:rPr>
           <w:b/>
+          <w:highlight w:val="green"/>
         </w:rPr>
         <w:t>Sales</w:t>
       </w:r>
@@ -1510,23 +2055,32 @@
         </w:numPr>
         <w:rPr>
           <w:rStyle w:val="CodeChar"/>
+          <w:highlight w:val="green"/>
         </w:rPr>
       </w:pPr>
       <w:r>
         <w:rPr>
           <w:b/>
+          <w:highlight w:val="green"/>
         </w:rPr>
         <w:t>All</w:t>
       </w:r>
       <w:r>
+        <w:rPr>
+          <w:highlight w:val="green"/>
+        </w:rPr>
         <w:t xml:space="preserve"> – </w:t>
       </w:r>
       <w:r>
+        <w:rPr>
+          <w:highlight w:val="green"/>
+        </w:rPr>
         <w:t>/</w:t>
       </w:r>
       <w:r>
         <w:rPr>
           <w:rStyle w:val="CodeChar"/>
+          <w:highlight w:val="green"/>
         </w:rPr>
         <w:t>sales</w:t>
       </w:r>
@@ -1540,23 +2094,32 @@
         </w:numPr>
         <w:rPr>
           <w:rStyle w:val="CodeChar"/>
+          <w:highlight w:val="green"/>
         </w:rPr>
       </w:pPr>
       <w:r>
         <w:rPr>
           <w:b/>
+          <w:highlight w:val="green"/>
         </w:rPr>
         <w:t>Discounted</w:t>
       </w:r>
       <w:r>
+        <w:rPr>
+          <w:highlight w:val="green"/>
+        </w:rPr>
         <w:t xml:space="preserve"> -</w:t>
       </w:r>
       <w:r>
+        <w:rPr>
+          <w:highlight w:val="green"/>
+        </w:rPr>
         <w:t xml:space="preserve"> </w:t>
       </w:r>
       <w:r>
         <w:rPr>
           <w:rStyle w:val="CodeChar"/>
+          <w:highlight w:val="green"/>
         </w:rPr>
         <w:t>sales/discounted</w:t>
       </w:r>
@@ -1568,29 +2131,46 @@
           <w:ilvl w:val="0"/>
           <w:numId w:val="40"/>
         </w:numPr>
+        <w:rPr>
+          <w:highlight w:val="green"/>
+        </w:rPr>
       </w:pPr>
       <w:r>
         <w:rPr>
           <w:b/>
+          <w:highlight w:val="green"/>
         </w:rPr>
         <w:t>Cars</w:t>
       </w:r>
       <w:r>
+        <w:rPr>
+          <w:highlight w:val="green"/>
+        </w:rPr>
         <w:t xml:space="preserve"> -</w:t>
       </w:r>
       <w:r>
+        <w:rPr>
+          <w:highlight w:val="green"/>
+        </w:rPr>
         <w:t xml:space="preserve"> </w:t>
       </w:r>
       <w:r>
         <w:rPr>
           <w:rStyle w:val="CodeChar"/>
+          <w:highlight w:val="green"/>
         </w:rPr>
         <w:t>cars/all</w:t>
       </w:r>
       <w:r>
+        <w:rPr>
+          <w:highlight w:val="green"/>
+        </w:rPr>
         <w:t xml:space="preserve"> list of all cars </w:t>
       </w:r>
       <w:r>
+        <w:rPr>
+          <w:highlight w:val="green"/>
+        </w:rPr>
         <w:t>with their make, model and travelled distance</w:t>
       </w:r>
     </w:p>
@@ -1909,7 +2489,7 @@
         </mc:Choice>
         <mc:Fallback>
           <w:pict>
-            <v:line w14:anchorId="13E54253" id="Straight Connector 1" o:spid="_x0000_s1026" style="position:absolute;flip:y;z-index:251666432;visibility:visible;mso-wrap-style:square;mso-wrap-distance-left:9pt;mso-wrap-distance-top:0;mso-wrap-distance-right:9pt;mso-wrap-distance-bottom:0;mso-position-horizontal:absolute;mso-position-horizontal-relative:text;mso-position-vertical:absolute;mso-position-vertical-relative:text" from="-.1pt,5.2pt" to="520.7pt,5.2pt" o:gfxdata="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" strokecolor="#f37123" strokeweight="1pt">
+            <v:line w14:anchorId="276B78AF" id="Straight Connector 1" o:spid="_x0000_s1026" style="position:absolute;flip:y;z-index:251666432;visibility:visible;mso-wrap-style:square;mso-wrap-distance-left:9pt;mso-wrap-distance-top:0;mso-wrap-distance-right:9pt;mso-wrap-distance-bottom:0;mso-position-horizontal:absolute;mso-position-horizontal-relative:text;mso-position-vertical:absolute;mso-position-vertical-relative:text" from="-.1pt,5.2pt" to="520.7pt,5.2pt" o:gfxdata="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" strokecolor="#f37123" strokeweight="1pt">
               <v:stroke endcap="round"/>
             </v:line>
           </w:pict>
@@ -2482,7 +3062,7 @@
                                     <pic:pic xmlns:pic="http://schemas.openxmlformats.org/drawingml/2006/picture">
                                       <pic:nvPicPr>
                                         <pic:cNvPr id="94" name="Picture 4" title="Software University Foundation">
-                                          <a:hlinkClick r:id="rId1"/>
+                                          <a:hlinkClick r:id="rId4"/>
                                         </pic:cNvPr>
                                         <pic:cNvPicPr/>
                                       </pic:nvPicPr>
@@ -3068,7 +3648,7 @@
                           <wp:extent cx="200025" cy="200025"/>
                           <wp:effectExtent l="0" t="0" r="9525" b="9525"/>
                           <wp:docPr id="73" name="Picture 73" title="Software University Foundation">
-                            <a:hlinkClick xmlns:a="http://schemas.openxmlformats.org/drawingml/2006/main" r:id="rId25"/>
+                            <a:hlinkClick xmlns:a="http://schemas.openxmlformats.org/drawingml/2006/main" r:id="rId1"/>
                           </wp:docPr>
                           <wp:cNvGraphicFramePr/>
                           <a:graphic xmlns:a="http://schemas.openxmlformats.org/drawingml/2006/main">
@@ -3076,7 +3656,7 @@
                               <pic:pic xmlns:pic="http://schemas.openxmlformats.org/drawingml/2006/picture">
                                 <pic:nvPicPr>
                                   <pic:cNvPr id="94" name="Picture 4" title="Software University Foundation">
-                                    <a:hlinkClick r:id="rId25"/>
+                                    <a:hlinkClick r:id="rId4"/>
                                   </pic:cNvPr>
                                   <pic:cNvPicPr/>
                                 </pic:nvPicPr>
@@ -9162,7 +9742,7 @@
 </file>
 
 <file path=customXml/itemProps1.xml><?xml version="1.0" encoding="utf-8"?>
-<ds:datastoreItem xmlns:ds="http://schemas.openxmlformats.org/officeDocument/2006/customXml" ds:itemID="{3AB68BB4-58E5-4F16-82AF-0683E963A44E}">
+<ds:datastoreItem xmlns:ds="http://schemas.openxmlformats.org/officeDocument/2006/customXml" ds:itemID="{B384E027-F95E-483E-8F10-D9AE035A12D0}">
   <ds:schemaRefs>
     <ds:schemaRef ds:uri="http://schemas.openxmlformats.org/officeDocument/2006/bibliography"/>
   </ds:schemaRefs>

</xml_diff>